<commit_message>
update final report, some atp synthase stuff, looking at automate colony
</commit_message>
<xml_diff>
--- a/miscellaneous/exp_planning/20200907_questions_1.docx
+++ b/miscellaneous/exp_planning/20200907_questions_1.docx
@@ -13,50 +13,203 @@
     </w:p>
     <w:p/>
     <w:p>
-      <w:proofErr w:type="spellStart"/>
-      <w:r>
+      <w:pPr>
+        <w:rPr>
+          <w:strike/>
+        </w:rPr>
+      </w:pPr>
+      <w:proofErr w:type="spellStart"/>
+      <w:r>
+        <w:rPr>
+          <w:strike/>
+        </w:rPr>
         <w:t>TxTl</w:t>
       </w:r>
       <w:proofErr w:type="spellEnd"/>
       <w:r>
+        <w:rPr>
+          <w:strike/>
+        </w:rPr>
         <w:t xml:space="preserve"> vs PURE?</w:t>
       </w:r>
       <w:r>
+        <w:rPr>
+          <w:strike/>
+        </w:rPr>
         <w:t xml:space="preserve"> (She doesn’t need)</w:t>
       </w:r>
     </w:p>
     <w:p>
-      <w:r>
-        <w:t>Express or purify and integrate</w:t>
-      </w:r>
-      <w:r>
-        <w:t xml:space="preserve"> and why?</w:t>
-      </w:r>
-    </w:p>
-    <w:p>
-      <w:r>
-        <w:t>ATP assay?</w:t>
-      </w:r>
-    </w:p>
-    <w:p/>
-    <w:p>
-      <w:r>
-        <w:t xml:space="preserve">How to control actuation direction and membrane integration location? </w:t>
-      </w:r>
-      <w:r>
-        <w:t>Maybe use an light-activated proton pump?</w:t>
-      </w:r>
-    </w:p>
-    <w:p/>
-    <w:p>
-      <w:r>
-        <w:t>What are you using the microscope for?</w:t>
-      </w:r>
-    </w:p>
-    <w:p/>
-    <w:p>
-      <w:r>
-        <w:t xml:space="preserve">How to detect </w:t>
+      <w:pPr>
+        <w:rPr>
+          <w:strike/>
+        </w:rPr>
+      </w:pPr>
+    </w:p>
+    <w:p>
+      <w:r>
+        <w:rPr>
+          <w:u w:val="single"/>
+        </w:rPr>
+        <w:t>ATP Synthase Protein Questions</w:t>
+      </w:r>
+    </w:p>
+    <w:p>
+      <w:r>
+        <w:t xml:space="preserve">I know that you plan to purify and integrate the protein - What is the benefit of that vs express genes with </w:t>
+      </w:r>
+      <w:proofErr w:type="spellStart"/>
+      <w:r>
+        <w:t>tx-tl</w:t>
+      </w:r>
+      <w:proofErr w:type="spellEnd"/>
+      <w:r>
+        <w:t xml:space="preserve"> extract?</w:t>
+      </w:r>
+    </w:p>
+    <w:p>
+      <w:pPr>
+        <w:rPr>
+          <w:strike/>
+        </w:rPr>
+      </w:pPr>
+      <w:r>
+        <w:rPr>
+          <w:strike/>
+        </w:rPr>
+        <w:t>You’re choosing to purify and integrate the proteins – this is just done by purifying and adding the subunits to the mixture where the liposomes lie?</w:t>
+      </w:r>
+    </w:p>
+    <w:p>
+      <w:pPr>
+        <w:pStyle w:val="ListParagraph"/>
+        <w:numPr>
+          <w:ilvl w:val="0"/>
+          <w:numId w:val="2"/>
+        </w:numPr>
+        <w:rPr>
+          <w:strike/>
+        </w:rPr>
+      </w:pPr>
+      <w:r>
+        <w:rPr>
+          <w:strike/>
+        </w:rPr>
+        <w:t xml:space="preserve">I’ve heard it’s difficult to purify proteins so why not express the genes maybe with </w:t>
+      </w:r>
+      <w:proofErr w:type="spellStart"/>
+      <w:r>
+        <w:rPr>
+          <w:strike/>
+        </w:rPr>
+        <w:t>tx-tl</w:t>
+      </w:r>
+      <w:proofErr w:type="spellEnd"/>
+      <w:r>
+        <w:rPr>
+          <w:strike/>
+        </w:rPr>
+        <w:t xml:space="preserve"> extract on the outside of the liposomes </w:t>
+      </w:r>
+    </w:p>
+    <w:p/>
+    <w:p>
+      <w:r>
+        <w:t xml:space="preserve">To validate my models I’ll be worried about how much </w:t>
+      </w:r>
+      <w:proofErr w:type="spellStart"/>
+      <w:r>
+        <w:t>atp</w:t>
+      </w:r>
+      <w:proofErr w:type="spellEnd"/>
+      <w:r>
+        <w:t xml:space="preserve"> synthase/proton pump are actually binding to the membrane. </w:t>
+      </w:r>
+      <w:r>
+        <w:t>How do you plan on quantifying how much and where ATP synthase attaches to the membrane? Tag GFP to ATP</w:t>
+      </w:r>
+      <w:r>
+        <w:t xml:space="preserve">ase </w:t>
+      </w:r>
+      <w:r>
+        <w:t>or try to visualize under a microscope?</w:t>
+      </w:r>
+    </w:p>
+    <w:p/>
+    <w:p>
+      <w:r>
+        <w:t>One of my issues will be whether or not just expressing the proteins within the vesicle will lead to spontaneous membrane integration. Do you plan on using the detergent method that Zoila is using to control or aid membrane integration?</w:t>
+      </w:r>
+    </w:p>
+    <w:p/>
+    <w:p>
+      <w:r>
+        <w:rPr>
+          <w:u w:val="single"/>
+        </w:rPr>
+        <w:t>Energy</w:t>
+      </w:r>
+    </w:p>
+    <w:p>
+      <w:r>
+        <w:t xml:space="preserve">Are you worried about having enough energy? Will you be supplying a source of ATP or </w:t>
+      </w:r>
+      <w:proofErr w:type="spellStart"/>
+      <w:r>
+        <w:t>ADP</w:t>
+      </w:r>
+      <w:proofErr w:type="spellEnd"/>
+      <w:r>
+        <w:t xml:space="preserve"> in the surrounding environment? Is there one particular </w:t>
+      </w:r>
+      <w:r>
+        <w:t>direction</w:t>
+      </w:r>
+      <w:r>
+        <w:t xml:space="preserve"> of rotation that you prefer – whether that’s </w:t>
+      </w:r>
+      <w:proofErr w:type="spellStart"/>
+      <w:r>
+        <w:t>atp</w:t>
+      </w:r>
+      <w:proofErr w:type="spellEnd"/>
+      <w:r>
+        <w:t xml:space="preserve"> hydrolysis or synthesis</w:t>
+      </w:r>
+      <w:r>
+        <w:t xml:space="preserve"> or is just the consistent rotation of the f1 subunit what matters</w:t>
+      </w:r>
+      <w:r>
+        <w:t>?</w:t>
+      </w:r>
+    </w:p>
+    <w:p/>
+    <w:p/>
+    <w:p>
+      <w:pPr>
+        <w:rPr>
+          <w:u w:val="single"/>
+        </w:rPr>
+      </w:pPr>
+      <w:r>
+        <w:rPr>
+          <w:u w:val="single"/>
+        </w:rPr>
+        <w:t>Assay/Experimental</w:t>
+      </w:r>
+    </w:p>
+    <w:p>
+      <w:r>
+        <w:t xml:space="preserve">I want to use an ATP assay to detect how much ATP is within a liposome but I’m confused </w:t>
+      </w:r>
+      <w:r>
+        <w:t xml:space="preserve">how </w:t>
+      </w:r>
+      <w:r>
+        <w:t xml:space="preserve"> I actually access the contents inside the liposome. Along the similar lines, are you planning </w:t>
+      </w:r>
+      <w:r>
+        <w:t xml:space="preserve">to detect </w:t>
       </w:r>
       <w:proofErr w:type="spellStart"/>
       <w:r>
@@ -64,9 +217,44 @@
       </w:r>
       <w:proofErr w:type="spellEnd"/>
       <w:r>
-        <w:t xml:space="preserve"> inside a liposome? Or testing extract?</w:t>
-      </w:r>
-    </w:p>
+        <w:t xml:space="preserve"> inside a liposome?</w:t>
+      </w:r>
+      <w:r>
+        <w:t xml:space="preserve"> How do you do that? Do you extract items out of vesicles</w:t>
+      </w:r>
+      <w:r>
+        <w:t xml:space="preserve"> </w:t>
+      </w:r>
+      <w:r>
+        <w:t>or</w:t>
+      </w:r>
+      <w:r>
+        <w:t xml:space="preserve"> </w:t>
+      </w:r>
+      <w:r>
+        <w:t>do you not plan on using vesicles?</w:t>
+      </w:r>
+    </w:p>
+    <w:p/>
+    <w:p>
+      <w:pPr>
+        <w:rPr>
+          <w:u w:val="single"/>
+        </w:rPr>
+      </w:pPr>
+      <w:r>
+        <w:rPr>
+          <w:u w:val="single"/>
+        </w:rPr>
+        <w:t>Other</w:t>
+      </w:r>
+    </w:p>
+    <w:p>
+      <w:r>
+        <w:t>How to control actuation direction and membrane integration location? Maybe use an light-activated proton pump?</w:t>
+      </w:r>
+    </w:p>
+    <w:p/>
     <w:p/>
     <w:p/>
     <w:p>
@@ -87,12 +275,10 @@
     <w:p/>
     <w:p>
       <w:r>
-        <w:t>Can I make liposomes?</w:t>
-      </w:r>
-    </w:p>
-    <w:p>
-      <w:r>
-        <w:t xml:space="preserve">Can I make </w:t>
+        <w:t xml:space="preserve">I will want to make liposomes and </w:t>
+      </w:r>
+      <w:r>
+        <w:t xml:space="preserve">different types of </w:t>
       </w:r>
       <w:proofErr w:type="spellStart"/>
       <w:r>
@@ -100,11 +286,43 @@
       </w:r>
       <w:proofErr w:type="spellEnd"/>
       <w:r>
-        <w:t xml:space="preserve"> extract batches? – don’t know how to use French </w:t>
-      </w:r>
-      <w:proofErr w:type="spellStart"/>
-      <w:r>
-        <w:t>press,rosetta</w:t>
+        <w:t xml:space="preserve"> extract – some with </w:t>
+      </w:r>
+      <w:proofErr w:type="spellStart"/>
+      <w:r>
+        <w:t>atp</w:t>
+      </w:r>
+      <w:proofErr w:type="spellEnd"/>
+      <w:r>
+        <w:t xml:space="preserve"> assays and extra sources of </w:t>
+      </w:r>
+      <w:proofErr w:type="spellStart"/>
+      <w:r>
+        <w:t>atp</w:t>
+      </w:r>
+      <w:proofErr w:type="spellEnd"/>
+      <w:r>
+        <w:t xml:space="preserve">…is this doable? I understand that </w:t>
+      </w:r>
+      <w:proofErr w:type="spellStart"/>
+      <w:r>
+        <w:t>txtl</w:t>
+      </w:r>
+      <w:proofErr w:type="spellEnd"/>
+      <w:r>
+        <w:t xml:space="preserve"> extract takes a very specific timeline to make so I’m not sure how that will work. </w:t>
+      </w:r>
+    </w:p>
+    <w:p/>
+    <w:p/>
+    <w:p>
+      <w:r>
+        <w:lastRenderedPageBreak/>
+        <w:t xml:space="preserve">I don’t know how to use French press, </w:t>
+      </w:r>
+      <w:proofErr w:type="spellStart"/>
+      <w:r>
+        <w:t>rosetta</w:t>
       </w:r>
       <w:proofErr w:type="spellEnd"/>
       <w:r>
@@ -112,11 +330,14 @@
       </w:r>
       <w:proofErr w:type="spellStart"/>
       <w:r>
-        <w:t>etc.happy</w:t>
-      </w:r>
-      <w:proofErr w:type="spellEnd"/>
-      <w:r>
-        <w:t xml:space="preserve"> to read protocols</w:t>
+        <w:t>etc</w:t>
+      </w:r>
+      <w:proofErr w:type="spellEnd"/>
+      <w:r>
+        <w:t xml:space="preserve"> – are there protocols/manuals I can find somewhere on the wiki?</w:t>
+      </w:r>
+      <w:r>
+        <w:t xml:space="preserve"> How will I learn these?</w:t>
       </w:r>
     </w:p>
     <w:p>
@@ -151,6 +372,26 @@
         <w:t>From 2 Nov 2017</w:t>
       </w:r>
     </w:p>
+    <w:p/>
+    <w:p>
+      <w:r>
+        <w:t xml:space="preserve">How do I encapsulate </w:t>
+      </w:r>
+      <w:proofErr w:type="spellStart"/>
+      <w:r>
+        <w:t>txtl</w:t>
+      </w:r>
+      <w:proofErr w:type="spellEnd"/>
+      <w:r>
+        <w:t xml:space="preserve"> </w:t>
+      </w:r>
+      <w:r>
+        <w:t>i</w:t>
+      </w:r>
+      <w:r>
+        <w:t>n liposomes?</w:t>
+      </w:r>
+    </w:p>
     <w:p>
       <w:pPr>
         <w:pStyle w:val="ListParagraph"/>
@@ -159,11 +400,20 @@
           <w:numId w:val="1"/>
         </w:numPr>
       </w:pPr>
-    </w:p>
-    <w:p/>
-    <w:p>
-      <w:r>
-        <w:t xml:space="preserve">How to order </w:t>
+      <w:r>
+        <w:t>Emulsion transfer protocol</w:t>
+      </w:r>
+      <w:r>
+        <w:t>’</w:t>
+      </w:r>
+    </w:p>
+    <w:p/>
+    <w:p>
+      <w:r>
+        <w:t>Can I and how</w:t>
+      </w:r>
+      <w:r>
+        <w:t xml:space="preserve"> to order </w:t>
       </w:r>
       <w:proofErr w:type="spellStart"/>
       <w:r>
@@ -172,6 +422,9 @@
       <w:proofErr w:type="spellEnd"/>
       <w:r>
         <w:t xml:space="preserve"> dye?</w:t>
+      </w:r>
+      <w:r>
+        <w:t xml:space="preserve"> Is there a spectrophotometer in the lab?</w:t>
       </w:r>
     </w:p>
     <w:p>
@@ -183,206 +436,6 @@
         </w:numPr>
       </w:pPr>
       <w:r>
-        <w:t>189$ -20C,6months stable</w:t>
-      </w:r>
-    </w:p>
-    <w:p>
-      <w:pPr>
-        <w:pStyle w:val="ListParagraph"/>
-        <w:numPr>
-          <w:ilvl w:val="0"/>
-          <w:numId w:val="1"/>
-        </w:numPr>
-      </w:pPr>
-      <w:r>
-        <w:t>Has 5x/2x</w:t>
-      </w:r>
-    </w:p>
-    <w:p>
-      <w:pPr>
-        <w:pStyle w:val="ListParagraph"/>
-        <w:numPr>
-          <w:ilvl w:val="0"/>
-          <w:numId w:val="1"/>
-        </w:numPr>
-      </w:pPr>
-      <w:r>
-        <w:t xml:space="preserve">What </w:t>
-      </w:r>
-      <w:r>
-        <w:t>types of plates</w:t>
-      </w:r>
-      <w:r>
-        <w:t xml:space="preserve"> </w:t>
-      </w:r>
-      <w:r>
-        <w:t>are these experiments performed on</w:t>
-      </w:r>
-    </w:p>
-    <w:p/>
-    <w:p/>
-    <w:p>
-      <w:r>
-        <w:t>How to order ATP synthase genes? What website to use?</w:t>
-      </w:r>
-      <w:r>
-        <w:t xml:space="preserve"> (IDT)</w:t>
-      </w:r>
-    </w:p>
-    <w:p>
-      <w:r>
-        <w:t xml:space="preserve">How to order </w:t>
-      </w:r>
-      <w:proofErr w:type="spellStart"/>
-      <w:r>
-        <w:t>ph</w:t>
-      </w:r>
-      <w:proofErr w:type="spellEnd"/>
-      <w:r>
-        <w:t xml:space="preserve"> sensitive dye – will do with Manisha?</w:t>
-      </w:r>
-    </w:p>
-    <w:p/>
-    <w:p/>
-    <w:p>
-      <w:r>
-        <w:t>How to update wiki?</w:t>
-      </w:r>
-    </w:p>
-    <w:p/>
-    <w:p/>
-    <w:p>
-      <w:r>
-        <w:rPr>
-          <w:b/>
-          <w:bCs/>
-        </w:rPr>
-        <w:t>Current plan</w:t>
-      </w:r>
-    </w:p>
-    <w:p/>
-    <w:p>
-      <w:r>
-        <w:rPr>
-          <w:u w:val="single"/>
-        </w:rPr>
-        <w:t>Basics</w:t>
-      </w:r>
-    </w:p>
-    <w:p>
-      <w:pPr>
-        <w:rPr>
-          <w:color w:val="FF0000"/>
-        </w:rPr>
-      </w:pPr>
-      <w:r>
-        <w:t>Learn how to make vesicles</w:t>
-      </w:r>
-      <w:r>
-        <w:t xml:space="preserve"> </w:t>
-      </w:r>
-      <w:r>
-        <w:rPr>
-          <w:color w:val="FF0000"/>
-        </w:rPr>
-        <w:t>look at wiki protocols</w:t>
-      </w:r>
-    </w:p>
-    <w:p>
-      <w:pPr>
-        <w:rPr>
-          <w:color w:val="FF0000"/>
-        </w:rPr>
-      </w:pPr>
-      <w:r>
-        <w:t xml:space="preserve">Learn how to make </w:t>
-      </w:r>
-      <w:proofErr w:type="spellStart"/>
-      <w:r>
-        <w:t>txtl</w:t>
-      </w:r>
-      <w:proofErr w:type="spellEnd"/>
-      <w:r>
-        <w:t xml:space="preserve"> (?)</w:t>
-      </w:r>
-      <w:r>
-        <w:t xml:space="preserve"> </w:t>
-      </w:r>
-      <w:r>
-        <w:rPr>
-          <w:color w:val="FF0000"/>
-        </w:rPr>
-        <w:t>look at protocols</w:t>
-      </w:r>
-    </w:p>
-    <w:p>
-      <w:pPr>
-        <w:rPr>
-          <w:color w:val="FF0000"/>
-        </w:rPr>
-      </w:pPr>
-      <w:r>
-        <w:t xml:space="preserve">How to encapsulate </w:t>
-      </w:r>
-      <w:proofErr w:type="spellStart"/>
-      <w:r>
-        <w:t>txtl</w:t>
-      </w:r>
-      <w:proofErr w:type="spellEnd"/>
-      <w:r>
-        <w:t>?</w:t>
-      </w:r>
-      <w:r>
-        <w:t xml:space="preserve"> </w:t>
-      </w:r>
-      <w:r>
-        <w:rPr>
-          <w:color w:val="FF0000"/>
-        </w:rPr>
-        <w:t>Look at wiki protocols</w:t>
-      </w:r>
-    </w:p>
-    <w:p/>
-    <w:p>
-      <w:r>
-        <w:rPr>
-          <w:u w:val="single"/>
-        </w:rPr>
-        <w:t>Characterize</w:t>
-      </w:r>
-      <w:r>
-        <w:t xml:space="preserve"> (practice Basics)</w:t>
-      </w:r>
-    </w:p>
-    <w:p>
-      <w:r>
-        <w:t xml:space="preserve">ATP assay/dye- aliquot out a bit every x hours and test </w:t>
-      </w:r>
-      <w:proofErr w:type="spellStart"/>
-      <w:r>
-        <w:t>atp</w:t>
-      </w:r>
-      <w:proofErr w:type="spellEnd"/>
-      <w:r>
-        <w:t xml:space="preserve"> </w:t>
-      </w:r>
-      <w:proofErr w:type="spellStart"/>
-      <w:r>
-        <w:t>fluor</w:t>
-      </w:r>
-      <w:proofErr w:type="spellEnd"/>
-      <w:r>
-        <w:t xml:space="preserve"> in </w:t>
-      </w:r>
-      <w:proofErr w:type="spellStart"/>
-      <w:r>
-        <w:t>biotek</w:t>
-      </w:r>
-      <w:proofErr w:type="spellEnd"/>
-    </w:p>
-    <w:p>
-      <w:r>
-        <w:lastRenderedPageBreak/>
         <w:t>(</w:t>
       </w:r>
       <w:hyperlink r:id="rId6" w:history="1">
@@ -400,68 +453,83 @@
     <w:p/>
     <w:p>
       <w:pPr>
-        <w:shd w:val="clear" w:color="auto" w:fill="FFFFFF"/>
-        <w:spacing w:after="72"/>
-        <w:outlineLvl w:val="2"/>
-        <w:rPr>
-          <w:rFonts w:ascii="Times" w:eastAsia="Times New Roman" w:hAnsi="Times" w:cs="Arial"/>
-          <w:color w:val="000000"/>
-        </w:rPr>
-      </w:pPr>
-      <w:r>
-        <w:rPr>
-          <w:rFonts w:ascii="Times" w:eastAsia="Times New Roman" w:hAnsi="Times" w:cs="Arial"/>
-          <w:color w:val="000000"/>
-        </w:rPr>
-        <w:t>Know</w:t>
-      </w:r>
-      <w:r>
-        <w:rPr>
-          <w:rFonts w:ascii="Times" w:eastAsia="Times New Roman" w:hAnsi="Times" w:cs="Arial"/>
-          <w:color w:val="000000"/>
-        </w:rPr>
-        <w:t xml:space="preserve"> ho</w:t>
-      </w:r>
-      <w:r>
-        <w:rPr>
-          <w:rFonts w:ascii="Times" w:eastAsia="Times New Roman" w:hAnsi="Times" w:cs="Arial"/>
-          <w:color w:val="000000"/>
-        </w:rPr>
-        <w:t>w much /rate of protein (way to practice protocol)</w:t>
-      </w:r>
-    </w:p>
-    <w:p>
-      <w:pPr>
-        <w:shd w:val="clear" w:color="auto" w:fill="FFFFFF"/>
-        <w:spacing w:after="72"/>
-        <w:outlineLvl w:val="2"/>
-        <w:rPr>
-          <w:rFonts w:ascii="Times" w:eastAsia="Times New Roman" w:hAnsi="Times" w:cs="Arial"/>
-          <w:color w:val="000000"/>
-        </w:rPr>
-      </w:pPr>
-      <w:r>
-        <w:rPr>
-          <w:rFonts w:ascii="Times" w:eastAsia="Times New Roman" w:hAnsi="Times" w:cs="Arial"/>
-          <w:color w:val="000000"/>
-        </w:rPr>
-        <w:t xml:space="preserve">Use </w:t>
-      </w:r>
-      <w:r>
-        <w:rPr>
-          <w:rFonts w:ascii="Times" w:eastAsia="Times New Roman" w:hAnsi="Times" w:cs="Arial"/>
-          <w:color w:val="000000"/>
-        </w:rPr>
-        <w:t>Translational Reporters</w:t>
-      </w:r>
-      <w:r>
-        <w:rPr>
-          <w:rFonts w:ascii="Times" w:eastAsia="Times New Roman" w:hAnsi="Times" w:cs="Arial"/>
-          <w:color w:val="000000"/>
-        </w:rPr>
-        <w:t>:</w:t>
-      </w:r>
-    </w:p>
+        <w:pStyle w:val="ListParagraph"/>
+        <w:numPr>
+          <w:ilvl w:val="1"/>
+          <w:numId w:val="1"/>
+        </w:numPr>
+      </w:pPr>
+      <w:r>
+        <w:t>189$ -20C,6months stable</w:t>
+      </w:r>
+    </w:p>
+    <w:p>
+      <w:pPr>
+        <w:pStyle w:val="ListParagraph"/>
+        <w:numPr>
+          <w:ilvl w:val="1"/>
+          <w:numId w:val="1"/>
+        </w:numPr>
+      </w:pPr>
+      <w:r>
+        <w:t>Has 5x/2x</w:t>
+      </w:r>
+    </w:p>
+    <w:p>
+      <w:pPr>
+        <w:pStyle w:val="ListParagraph"/>
+        <w:numPr>
+          <w:ilvl w:val="0"/>
+          <w:numId w:val="1"/>
+        </w:numPr>
+      </w:pPr>
+      <w:r>
+        <w:t xml:space="preserve">What </w:t>
+      </w:r>
+      <w:r>
+        <w:t>types of plates</w:t>
+      </w:r>
+      <w:r>
+        <w:t xml:space="preserve"> </w:t>
+      </w:r>
+      <w:r>
+        <w:t>are these experiments performed on</w:t>
+      </w:r>
+    </w:p>
+    <w:p>
+      <w:pPr>
+        <w:pStyle w:val="ListParagraph"/>
+        <w:numPr>
+          <w:ilvl w:val="0"/>
+          <w:numId w:val="1"/>
+        </w:numPr>
+      </w:pPr>
+      <w:r>
+        <w:t>Option 2:</w:t>
+      </w:r>
+      <w:r>
+        <w:t xml:space="preserve"> </w:t>
+      </w:r>
+      <w:r>
+        <w:t>https://www.abcam.com/luminescent-atp-detection-assay-kit-ab113849.html</w:t>
+      </w:r>
+      <w:r>
+        <w:tab/>
+      </w:r>
+    </w:p>
+    <w:p>
+      <w:pPr>
+        <w:pStyle w:val="ListParagraph"/>
+        <w:numPr>
+          <w:ilvl w:val="1"/>
+          <w:numId w:val="1"/>
+        </w:numPr>
+      </w:pPr>
+      <w:r>
+        <w:t>295$, 300 tests</w:t>
+      </w:r>
+    </w:p>
+    <w:p/>
     <w:p>
       <w:pPr>
         <w:shd w:val="clear" w:color="auto" w:fill="FFFFFF"/>
@@ -475,6 +543,9 @@
         </w:rPr>
       </w:pPr>
       <w:r>
+        <w:t xml:space="preserve">Need to order GFP protein detection gene: </w:t>
+      </w:r>
+      <w:r>
         <w:rPr>
           <w:rFonts w:ascii="Times" w:eastAsia="Times New Roman" w:hAnsi="Times" w:cs="Arial"/>
           <w:color w:val="000000"/>
@@ -545,6 +616,188 @@
       </w:r>
     </w:p>
     <w:p/>
+    <w:p>
+      <w:r>
+        <w:t>How to order ATP synthase genes? What website to use?</w:t>
+      </w:r>
+      <w:r>
+        <w:t xml:space="preserve"> (IDT)</w:t>
+      </w:r>
+      <w:r>
+        <w:t xml:space="preserve"> Probably won’t need to do soon?</w:t>
+      </w:r>
+    </w:p>
+    <w:p>
+      <w:r>
+        <w:t xml:space="preserve">How to order </w:t>
+      </w:r>
+      <w:proofErr w:type="spellStart"/>
+      <w:r>
+        <w:t>ph</w:t>
+      </w:r>
+      <w:proofErr w:type="spellEnd"/>
+      <w:r>
+        <w:t xml:space="preserve"> sensitive dye – will do with Manisha?</w:t>
+      </w:r>
+    </w:p>
+    <w:p/>
+    <w:p>
+      <w:r>
+        <w:t>Do I need to order ATP? What’s in the lab?</w:t>
+      </w:r>
+    </w:p>
+    <w:p>
+      <w:pPr>
+        <w:pStyle w:val="ListParagraph"/>
+        <w:numPr>
+          <w:ilvl w:val="0"/>
+          <w:numId w:val="1"/>
+        </w:numPr>
+      </w:pPr>
+      <w:r>
+        <w:t xml:space="preserve">If need ATP: </w:t>
+      </w:r>
+      <w:hyperlink r:id="rId7" w:history="1">
+        <w:r>
+          <w:rPr>
+            <w:rStyle w:val="Hyperlink"/>
+          </w:rPr>
+          <w:t>https://www.sigmaaldrich.com/catalog/product/sigma/a3377?lang=en&amp;region=US</w:t>
+        </w:r>
+      </w:hyperlink>
+    </w:p>
+    <w:p/>
+    <w:p/>
+    <w:p/>
+    <w:p>
+      <w:r>
+        <w:t>I don’t have a wiki page…</w:t>
+      </w:r>
+    </w:p>
+    <w:p/>
+    <w:p>
+      <w:r>
+        <w:t>Any slack channels I should be a part of?</w:t>
+      </w:r>
+    </w:p>
+    <w:p/>
+    <w:p>
+      <w:r>
+        <w:rPr>
+          <w:b/>
+          <w:bCs/>
+        </w:rPr>
+        <w:t>Current plan</w:t>
+      </w:r>
+    </w:p>
+    <w:p/>
+    <w:p>
+      <w:r>
+        <w:rPr>
+          <w:u w:val="single"/>
+        </w:rPr>
+        <w:t xml:space="preserve">Part 1: </w:t>
+      </w:r>
+      <w:r>
+        <w:rPr>
+          <w:u w:val="single"/>
+        </w:rPr>
+        <w:t>Basics</w:t>
+      </w:r>
+    </w:p>
+    <w:p>
+      <w:pPr>
+        <w:rPr>
+          <w:color w:val="FF0000"/>
+        </w:rPr>
+      </w:pPr>
+      <w:r>
+        <w:t>Learn how to make vesicles</w:t>
+      </w:r>
+      <w:r>
+        <w:t xml:space="preserve"> </w:t>
+      </w:r>
+      <w:r>
+        <w:rPr>
+          <w:color w:val="FF0000"/>
+        </w:rPr>
+        <w:t>look at wiki protocols</w:t>
+      </w:r>
+    </w:p>
+    <w:p>
+      <w:pPr>
+        <w:rPr>
+          <w:color w:val="FF0000"/>
+        </w:rPr>
+      </w:pPr>
+      <w:r>
+        <w:t xml:space="preserve">Learn how to make </w:t>
+      </w:r>
+      <w:proofErr w:type="spellStart"/>
+      <w:r>
+        <w:t>txtl</w:t>
+      </w:r>
+      <w:proofErr w:type="spellEnd"/>
+      <w:r>
+        <w:t xml:space="preserve"> (?)</w:t>
+      </w:r>
+      <w:r>
+        <w:t xml:space="preserve"> </w:t>
+      </w:r>
+      <w:r>
+        <w:rPr>
+          <w:color w:val="FF0000"/>
+        </w:rPr>
+        <w:t>look at protocols</w:t>
+      </w:r>
+    </w:p>
+    <w:p>
+      <w:pPr>
+        <w:rPr>
+          <w:color w:val="FF0000"/>
+        </w:rPr>
+      </w:pPr>
+      <w:r>
+        <w:t xml:space="preserve">How to encapsulate </w:t>
+      </w:r>
+      <w:proofErr w:type="spellStart"/>
+      <w:r>
+        <w:t>txtl</w:t>
+      </w:r>
+      <w:proofErr w:type="spellEnd"/>
+      <w:r>
+        <w:t>?</w:t>
+      </w:r>
+      <w:r>
+        <w:t xml:space="preserve"> </w:t>
+      </w:r>
+      <w:r>
+        <w:rPr>
+          <w:color w:val="FF0000"/>
+        </w:rPr>
+        <w:t>Look at wiki protocols</w:t>
+      </w:r>
+    </w:p>
+    <w:p>
+      <w:pPr>
+        <w:pStyle w:val="ListParagraph"/>
+        <w:numPr>
+          <w:ilvl w:val="0"/>
+          <w:numId w:val="1"/>
+        </w:numPr>
+      </w:pPr>
+      <w:r>
+        <w:t>Emulsion transfer protocol?</w:t>
+      </w:r>
+    </w:p>
+    <w:p>
+      <w:pPr>
+        <w:rPr>
+          <w:u w:val="single"/>
+        </w:rPr>
+      </w:pPr>
+    </w:p>
+    <w:p/>
     <w:p/>
     <w:p>
       <w:pPr>
@@ -558,12 +811,24 @@
         <w:rPr>
           <w:u w:val="single"/>
         </w:rPr>
-        <w:t>Part 1: is ATP Limiting Factor</w:t>
+        <w:t xml:space="preserve">Part </w:t>
       </w:r>
       <w:r>
         <w:rPr>
           <w:u w:val="single"/>
         </w:rPr>
+        <w:t>2</w:t>
+      </w:r>
+      <w:r>
+        <w:rPr>
+          <w:u w:val="single"/>
+        </w:rPr>
+        <w:t>: is ATP Limiting Factor</w:t>
+      </w:r>
+      <w:r>
+        <w:rPr>
+          <w:u w:val="single"/>
+        </w:rPr>
         <w:t>?</w:t>
       </w:r>
     </w:p>
@@ -590,6 +855,7 @@
     </w:p>
     <w:p>
       <w:r>
+        <w:lastRenderedPageBreak/>
         <w:t xml:space="preserve">Aliquot </w:t>
       </w:r>
       <w:proofErr w:type="spellStart"/>
@@ -598,7 +864,21 @@
       </w:r>
       <w:proofErr w:type="spellEnd"/>
       <w:r>
-        <w:t xml:space="preserve"> in the middle (might have to add some enzymes to get rid of toxic pi concentration)</w:t>
+        <w:t xml:space="preserve"> in the middle (might have to add some enzymes to get rid of toxic pi concentration</w:t>
+      </w:r>
+      <w:r>
+        <w:t xml:space="preserve">, or to allow </w:t>
+      </w:r>
+      <w:proofErr w:type="spellStart"/>
+      <w:r>
+        <w:t>atp</w:t>
+      </w:r>
+      <w:proofErr w:type="spellEnd"/>
+      <w:r>
+        <w:t xml:space="preserve"> to go inside</w:t>
+      </w:r>
+      <w:r>
+        <w:t>)</w:t>
       </w:r>
     </w:p>
     <w:p>
@@ -609,15 +889,429 @@
     <w:p/>
     <w:p>
       <w:r>
+        <w:t xml:space="preserve">If need ATP: </w:t>
+      </w:r>
+      <w:hyperlink r:id="rId8" w:history="1">
+        <w:r>
+          <w:rPr>
+            <w:rStyle w:val="Hyperlink"/>
+          </w:rPr>
+          <w:t>https://www.sigmaaldrich.com/catalog/product/sigma/a3377?lang=en&amp;region=US</w:t>
+        </w:r>
+      </w:hyperlink>
+    </w:p>
+    <w:p/>
+    <w:p>
+      <w:r>
+        <w:t xml:space="preserve">ATP assay/dye- aliquot out a bit every x hours and test </w:t>
+      </w:r>
+      <w:proofErr w:type="spellStart"/>
+      <w:r>
+        <w:t>atp</w:t>
+      </w:r>
+      <w:proofErr w:type="spellEnd"/>
+      <w:r>
+        <w:t xml:space="preserve"> </w:t>
+      </w:r>
+      <w:proofErr w:type="spellStart"/>
+      <w:r>
+        <w:t>fluor</w:t>
+      </w:r>
+      <w:proofErr w:type="spellEnd"/>
+      <w:r>
+        <w:t xml:space="preserve"> in </w:t>
+      </w:r>
+      <w:proofErr w:type="spellStart"/>
+      <w:r>
+        <w:t>biotek</w:t>
+      </w:r>
+      <w:proofErr w:type="spellEnd"/>
+    </w:p>
+    <w:p>
+      <w:r>
+        <w:t>(</w:t>
+      </w:r>
+      <w:hyperlink r:id="rId9" w:history="1">
+        <w:r>
+          <w:rPr>
+            <w:rStyle w:val="Hyperlink"/>
+          </w:rPr>
+          <w:t>https://www.caymanchem.com/pdfs/700410.pdf</w:t>
+        </w:r>
+      </w:hyperlink>
+      <w:r>
+        <w:t>)</w:t>
+      </w:r>
+    </w:p>
+    <w:p/>
+    <w:p>
+      <w:pPr>
+        <w:rPr>
+          <w:rFonts w:eastAsia="Times New Roman" w:cs="Times New Roman"/>
+        </w:rPr>
+      </w:pPr>
+      <w:r>
+        <w:rPr>
+          <w:rFonts w:ascii="Arial" w:eastAsia="Times New Roman" w:hAnsi="Arial" w:cs="Arial"/>
+          <w:color w:val="1D1C1D"/>
+          <w:sz w:val="23"/>
+          <w:szCs w:val="23"/>
+          <w:shd w:val="clear" w:color="auto" w:fill="F8F8F8"/>
+        </w:rPr>
+        <w:t>bulk with no encapsulation </w:t>
+      </w:r>
+    </w:p>
+    <w:p>
+      <w:pPr>
+        <w:pStyle w:val="ListParagraph"/>
+        <w:numPr>
+          <w:ilvl w:val="0"/>
+          <w:numId w:val="3"/>
+        </w:numPr>
+        <w:rPr>
+          <w:rFonts w:ascii="Arial" w:eastAsia="Times New Roman" w:hAnsi="Arial" w:cs="Arial"/>
+          <w:color w:val="1D1C1D"/>
+          <w:sz w:val="23"/>
+          <w:szCs w:val="23"/>
+          <w:shd w:val="clear" w:color="auto" w:fill="FFFFFF"/>
+        </w:rPr>
+      </w:pPr>
+      <w:r>
+        <w:rPr>
+          <w:rFonts w:ascii="Arial" w:eastAsia="Times New Roman" w:hAnsi="Arial" w:cs="Arial"/>
+          <w:color w:val="1D1C1D"/>
+          <w:sz w:val="23"/>
+          <w:szCs w:val="23"/>
+          <w:shd w:val="clear" w:color="auto" w:fill="FFFFFF"/>
+        </w:rPr>
+        <w:t xml:space="preserve">Base Extract = </w:t>
+      </w:r>
+      <w:proofErr w:type="spellStart"/>
+      <w:r>
+        <w:rPr>
+          <w:rFonts w:ascii="Arial" w:eastAsia="Times New Roman" w:hAnsi="Arial" w:cs="Arial"/>
+          <w:color w:val="1D1C1D"/>
+          <w:sz w:val="23"/>
+          <w:szCs w:val="23"/>
+          <w:shd w:val="clear" w:color="auto" w:fill="FFFFFF"/>
+        </w:rPr>
+        <w:t>Extract+DNA+Energy</w:t>
+      </w:r>
+      <w:proofErr w:type="spellEnd"/>
+      <w:r>
+        <w:rPr>
+          <w:rFonts w:ascii="Arial" w:eastAsia="Times New Roman" w:hAnsi="Arial" w:cs="Arial"/>
+          <w:color w:val="1D1C1D"/>
+          <w:sz w:val="23"/>
+          <w:szCs w:val="23"/>
+          <w:shd w:val="clear" w:color="auto" w:fill="FFFFFF"/>
+        </w:rPr>
+        <w:t xml:space="preserve"> Mix. Possible Additives = [Water (Control), ATP (is ATP) the limiting factor? 3PGA (is the main energy source the limited factor?), and Energy Mix (maybe the limiting factor is in the energy mix but is not ATP or 3PGA?).</w:t>
+      </w:r>
+    </w:p>
+    <w:p>
+      <w:pPr>
+        <w:pStyle w:val="ListParagraph"/>
+        <w:numPr>
+          <w:ilvl w:val="0"/>
+          <w:numId w:val="3"/>
+        </w:numPr>
+        <w:rPr>
+          <w:rFonts w:ascii="Arial" w:eastAsia="Times New Roman" w:hAnsi="Arial" w:cs="Arial"/>
+          <w:color w:val="1D1C1D"/>
+          <w:sz w:val="23"/>
+          <w:szCs w:val="23"/>
+          <w:shd w:val="clear" w:color="auto" w:fill="FFFFFF"/>
+        </w:rPr>
+      </w:pPr>
+      <w:r>
+        <w:rPr>
+          <w:rFonts w:ascii="Arial" w:eastAsia="Times New Roman" w:hAnsi="Arial" w:cs="Arial"/>
+          <w:color w:val="1D1C1D"/>
+          <w:sz w:val="23"/>
+          <w:szCs w:val="23"/>
+          <w:shd w:val="clear" w:color="auto" w:fill="FFFFFF"/>
+        </w:rPr>
+        <w:t xml:space="preserve"> Base Extract = Extract +/- Energy Mix. Additives = Same as 1 + but mixed with DNA. Does extract die without DNA? Can protein expression be started in extract later?</w:t>
+      </w:r>
+    </w:p>
+    <w:p>
+      <w:pPr>
+        <w:pStyle w:val="ListParagraph"/>
+        <w:numPr>
+          <w:ilvl w:val="0"/>
+          <w:numId w:val="3"/>
+        </w:numPr>
+        <w:rPr>
+          <w:rFonts w:ascii="Arial" w:eastAsia="Times New Roman" w:hAnsi="Arial" w:cs="Arial"/>
+          <w:color w:val="1D1C1D"/>
+          <w:sz w:val="23"/>
+          <w:szCs w:val="23"/>
+          <w:shd w:val="clear" w:color="auto" w:fill="FFFFFF"/>
+        </w:rPr>
+      </w:pPr>
+      <w:r>
+        <w:rPr>
+          <w:rFonts w:ascii="Arial" w:eastAsia="Times New Roman" w:hAnsi="Arial" w:cs="Arial"/>
+          <w:color w:val="1D1C1D"/>
+          <w:sz w:val="23"/>
+          <w:szCs w:val="23"/>
+          <w:shd w:val="clear" w:color="auto" w:fill="FFFFFF"/>
+        </w:rPr>
+        <w:t>Base Extract = Extract + DNA (no Energy Mix). Additives = Energy Mix (at different times) does extract die before it is active?</w:t>
+      </w:r>
+    </w:p>
+    <w:p>
+      <w:pPr>
+        <w:rPr>
+          <w:rFonts w:eastAsia="Times New Roman" w:cs="Times New Roman"/>
+        </w:rPr>
+      </w:pPr>
+    </w:p>
+    <w:p>
+      <w:pPr>
+        <w:rPr>
+          <w:rFonts w:eastAsia="Times New Roman" w:cs="Times New Roman"/>
+        </w:rPr>
+      </w:pPr>
+      <w:r>
+        <w:rPr>
+          <w:rFonts w:ascii="Arial" w:eastAsia="Times New Roman" w:hAnsi="Arial" w:cs="Arial"/>
+          <w:color w:val="1D1C1D"/>
+          <w:sz w:val="23"/>
+          <w:szCs w:val="23"/>
+          <w:shd w:val="clear" w:color="auto" w:fill="FFFFFF"/>
+        </w:rPr>
+        <w:t> I would tentatively suggest 0, 3, 6, and 12 hours or something along those lines (0, 2, 4, and 8 would probably be just as good and would make your life easier). For your initial experiments, however, I would just try these experiments at one timepoint - probably 2 or 3 hours. Make sure that the volume of the additives you use are always the same so concentrations of extract &amp; non-added ingredients are consistent across experiments.</w:t>
+      </w:r>
+    </w:p>
+    <w:p/>
+    <w:p/>
+    <w:p>
+      <w:r>
         <w:rPr>
           <w:u w:val="single"/>
         </w:rPr>
-        <w:t>Part 2</w:t>
+        <w:t xml:space="preserve">Part 3: </w:t>
       </w:r>
       <w:r>
         <w:rPr>
           <w:u w:val="single"/>
         </w:rPr>
+        <w:t>Characterize</w:t>
+      </w:r>
+      <w:r>
+        <w:t xml:space="preserve"> (practice Basics)</w:t>
+      </w:r>
+    </w:p>
+    <w:p>
+      <w:r>
+        <w:t xml:space="preserve">ATP assay/dye- aliquot out a bit every x hours and test </w:t>
+      </w:r>
+      <w:proofErr w:type="spellStart"/>
+      <w:r>
+        <w:t>atp</w:t>
+      </w:r>
+      <w:proofErr w:type="spellEnd"/>
+      <w:r>
+        <w:t xml:space="preserve"> </w:t>
+      </w:r>
+      <w:proofErr w:type="spellStart"/>
+      <w:r>
+        <w:t>fluor</w:t>
+      </w:r>
+      <w:proofErr w:type="spellEnd"/>
+      <w:r>
+        <w:t xml:space="preserve"> in </w:t>
+      </w:r>
+      <w:proofErr w:type="spellStart"/>
+      <w:r>
+        <w:t>biotek</w:t>
+      </w:r>
+      <w:proofErr w:type="spellEnd"/>
+    </w:p>
+    <w:p>
+      <w:r>
+        <w:t>(</w:t>
+      </w:r>
+      <w:hyperlink r:id="rId10" w:history="1">
+        <w:r>
+          <w:rPr>
+            <w:rStyle w:val="Hyperlink"/>
+          </w:rPr>
+          <w:t>https://www.caymanchem.com/pdfs/700410.pdf</w:t>
+        </w:r>
+      </w:hyperlink>
+      <w:r>
+        <w:t>)</w:t>
+      </w:r>
+    </w:p>
+    <w:p/>
+    <w:p>
+      <w:pPr>
+        <w:shd w:val="clear" w:color="auto" w:fill="FFFFFF"/>
+        <w:spacing w:after="72"/>
+        <w:outlineLvl w:val="2"/>
+        <w:rPr>
+          <w:rFonts w:ascii="Times" w:eastAsia="Times New Roman" w:hAnsi="Times" w:cs="Arial"/>
+          <w:color w:val="000000"/>
+        </w:rPr>
+      </w:pPr>
+      <w:r>
+        <w:rPr>
+          <w:rFonts w:ascii="Times" w:eastAsia="Times New Roman" w:hAnsi="Times" w:cs="Arial"/>
+          <w:color w:val="000000"/>
+        </w:rPr>
+        <w:t>Know</w:t>
+      </w:r>
+      <w:r>
+        <w:rPr>
+          <w:rFonts w:ascii="Times" w:eastAsia="Times New Roman" w:hAnsi="Times" w:cs="Arial"/>
+          <w:color w:val="000000"/>
+        </w:rPr>
+        <w:t xml:space="preserve"> ho</w:t>
+      </w:r>
+      <w:r>
+        <w:rPr>
+          <w:rFonts w:ascii="Times" w:eastAsia="Times New Roman" w:hAnsi="Times" w:cs="Arial"/>
+          <w:color w:val="000000"/>
+        </w:rPr>
+        <w:t>w much /rate of protein (way to practice protocol)</w:t>
+      </w:r>
+    </w:p>
+    <w:p>
+      <w:pPr>
+        <w:shd w:val="clear" w:color="auto" w:fill="FFFFFF"/>
+        <w:spacing w:after="72"/>
+        <w:outlineLvl w:val="2"/>
+        <w:rPr>
+          <w:rFonts w:ascii="Times" w:eastAsia="Times New Roman" w:hAnsi="Times" w:cs="Arial"/>
+          <w:color w:val="000000"/>
+        </w:rPr>
+      </w:pPr>
+      <w:r>
+        <w:rPr>
+          <w:rFonts w:ascii="Times" w:eastAsia="Times New Roman" w:hAnsi="Times" w:cs="Arial"/>
+          <w:color w:val="000000"/>
+        </w:rPr>
+        <w:t xml:space="preserve">Use </w:t>
+      </w:r>
+      <w:r>
+        <w:rPr>
+          <w:rFonts w:ascii="Times" w:eastAsia="Times New Roman" w:hAnsi="Times" w:cs="Arial"/>
+          <w:color w:val="000000"/>
+        </w:rPr>
+        <w:t>Translational Reporters</w:t>
+      </w:r>
+      <w:r>
+        <w:rPr>
+          <w:rFonts w:ascii="Times" w:eastAsia="Times New Roman" w:hAnsi="Times" w:cs="Arial"/>
+          <w:color w:val="000000"/>
+        </w:rPr>
+        <w:t>:</w:t>
+      </w:r>
+    </w:p>
+    <w:p>
+      <w:pPr>
+        <w:shd w:val="clear" w:color="auto" w:fill="FFFFFF"/>
+        <w:spacing w:after="72"/>
+        <w:outlineLvl w:val="3"/>
+        <w:rPr>
+          <w:rFonts w:ascii="Times" w:eastAsia="Times New Roman" w:hAnsi="Times" w:cs="Arial"/>
+          <w:color w:val="000000"/>
+          <w:sz w:val="22"/>
+          <w:szCs w:val="22"/>
+        </w:rPr>
+      </w:pPr>
+      <w:r>
+        <w:rPr>
+          <w:rFonts w:ascii="Times" w:eastAsia="Times New Roman" w:hAnsi="Times" w:cs="Arial"/>
+          <w:color w:val="000000"/>
+          <w:sz w:val="22"/>
+          <w:szCs w:val="22"/>
+        </w:rPr>
+        <w:t xml:space="preserve">Positive Control - </w:t>
+      </w:r>
+      <w:proofErr w:type="spellStart"/>
+      <w:r>
+        <w:rPr>
+          <w:rFonts w:ascii="Times" w:eastAsia="Times New Roman" w:hAnsi="Times" w:cs="Arial"/>
+          <w:color w:val="000000"/>
+          <w:sz w:val="22"/>
+          <w:szCs w:val="22"/>
+        </w:rPr>
+        <w:t>pR</w:t>
+      </w:r>
+      <w:proofErr w:type="spellEnd"/>
+      <w:r>
+        <w:rPr>
+          <w:rFonts w:ascii="Times" w:eastAsia="Times New Roman" w:hAnsi="Times" w:cs="Arial"/>
+          <w:color w:val="000000"/>
+          <w:sz w:val="22"/>
+          <w:szCs w:val="22"/>
+        </w:rPr>
+        <w:t>(</w:t>
+      </w:r>
+      <w:proofErr w:type="spellStart"/>
+      <w:r>
+        <w:rPr>
+          <w:rFonts w:ascii="Times" w:eastAsia="Times New Roman" w:hAnsi="Times" w:cs="Arial"/>
+          <w:color w:val="000000"/>
+          <w:sz w:val="22"/>
+          <w:szCs w:val="22"/>
+        </w:rPr>
+        <w:t>pLambda</w:t>
+      </w:r>
+      <w:proofErr w:type="spellEnd"/>
+      <w:r>
+        <w:rPr>
+          <w:rFonts w:ascii="Times" w:eastAsia="Times New Roman" w:hAnsi="Times" w:cs="Arial"/>
+          <w:color w:val="000000"/>
+          <w:sz w:val="22"/>
+          <w:szCs w:val="22"/>
+        </w:rPr>
+        <w:t>):UTR1:deGFP:T500 on ColE1 (</w:t>
+      </w:r>
+      <w:proofErr w:type="spellStart"/>
+      <w:r>
+        <w:rPr>
+          <w:rFonts w:ascii="Times" w:eastAsia="Times New Roman" w:hAnsi="Times" w:cs="Arial"/>
+          <w:color w:val="000000"/>
+          <w:sz w:val="22"/>
+          <w:szCs w:val="22"/>
+        </w:rPr>
+        <w:t>pBEST</w:t>
+      </w:r>
+      <w:proofErr w:type="spellEnd"/>
+      <w:r>
+        <w:rPr>
+          <w:rFonts w:ascii="Times" w:eastAsia="Times New Roman" w:hAnsi="Times" w:cs="Arial"/>
+          <w:color w:val="000000"/>
+          <w:sz w:val="22"/>
+          <w:szCs w:val="22"/>
+        </w:rPr>
+        <w:t>/IA_v1-1) backbone</w:t>
+      </w:r>
+    </w:p>
+    <w:p/>
+    <w:p/>
+    <w:p>
+      <w:r>
+        <w:rPr>
+          <w:u w:val="single"/>
+        </w:rPr>
+        <w:t xml:space="preserve">Part </w:t>
+      </w:r>
+      <w:r>
+        <w:rPr>
+          <w:u w:val="single"/>
+        </w:rPr>
+        <w:t>4</w:t>
+      </w:r>
+      <w:r>
+        <w:rPr>
+          <w:u w:val="single"/>
+        </w:rPr>
         <w:t>a</w:t>
       </w:r>
       <w:r>
@@ -653,53 +1347,60 @@
         <w:rPr>
           <w:u w:val="single"/>
         </w:rPr>
-        <w:t>Part 2</w:t>
+        <w:t xml:space="preserve">Part </w:t>
       </w:r>
       <w:r>
         <w:rPr>
           <w:u w:val="single"/>
         </w:rPr>
-        <w:t>b</w:t>
+        <w:t>4</w:t>
       </w:r>
       <w:r>
         <w:rPr>
           <w:u w:val="single"/>
         </w:rPr>
-        <w:t xml:space="preserve">: Bound ATP Synthase via </w:t>
-      </w:r>
-      <w:r>
+        <w:t>b: Bound ATP Synthase via Membrane Reconstitution</w:t>
+      </w:r>
+    </w:p>
+    <w:p>
+      <w:r>
+        <w:t>Get parts (work with Manisha)</w:t>
+      </w:r>
+    </w:p>
+    <w:p>
+      <w:r>
+        <w:t>How to get correct membrane integration</w:t>
+      </w:r>
+    </w:p>
+    <w:p/>
+    <w:p>
+      <w:pPr>
         <w:rPr>
           <w:u w:val="single"/>
         </w:rPr>
-        <w:t>Membrane Reconstitution</w:t>
-      </w:r>
-    </w:p>
-    <w:p>
-      <w:r>
-        <w:t>Get parts (work with Manisha)</w:t>
-      </w:r>
-    </w:p>
-    <w:p>
-      <w:r>
-        <w:t>How to get correct membrane integration</w:t>
-      </w:r>
-    </w:p>
-    <w:p/>
-    <w:p>
-      <w:pPr>
+      </w:pPr>
+      <w:r>
         <w:rPr>
           <w:u w:val="single"/>
         </w:rPr>
-      </w:pPr>
+        <w:t xml:space="preserve">Part </w:t>
+      </w:r>
       <w:r>
         <w:rPr>
           <w:u w:val="single"/>
         </w:rPr>
-        <w:t>Part 3a/b: Bound Proton Pump</w:t>
-      </w:r>
-    </w:p>
-    <w:p>
-      <w:r>
+        <w:t>5</w:t>
+      </w:r>
+      <w:r>
+        <w:rPr>
+          <w:u w:val="single"/>
+        </w:rPr>
+        <w:t>a/b: Bound Proton Pump</w:t>
+      </w:r>
+    </w:p>
+    <w:p>
+      <w:r>
+        <w:lastRenderedPageBreak/>
         <w:t>Try to express – more research</w:t>
       </w:r>
     </w:p>
@@ -838,6 +1539,26 @@
     <w:p>
       <w:r>
         <w:t>Will update as I get more experience</w:t>
+      </w:r>
+    </w:p>
+    <w:p/>
+    <w:p>
+      <w:r>
+        <w:t xml:space="preserve">If things go online, I will either model more mechanisms for </w:t>
+      </w:r>
+      <w:proofErr w:type="spellStart"/>
+      <w:r>
+        <w:t>atp</w:t>
+      </w:r>
+      <w:proofErr w:type="spellEnd"/>
+      <w:r>
+        <w:t xml:space="preserve"> regeneration OR </w:t>
+      </w:r>
+      <w:r>
+        <w:t>start to study/model</w:t>
+      </w:r>
+      <w:r>
+        <w:t xml:space="preserve"> ways that integrases can be of unique interest in synthetic cells.</w:t>
       </w:r>
     </w:p>
     <w:sectPr>
@@ -853,6 +1574,95 @@
 <file path=word/numbering.xml><?xml version="1.0" encoding="utf-8"?>
 <w:numbering xmlns:wpc="http://schemas.microsoft.com/office/word/2010/wordprocessingCanvas" xmlns:cx="http://schemas.microsoft.com/office/drawing/2014/chartex" xmlns:cx1="http://schemas.microsoft.com/office/drawing/2015/9/8/chartex" xmlns:cx2="http://schemas.microsoft.com/office/drawing/2015/10/21/chartex" xmlns:cx3="http://schemas.microsoft.com/office/drawing/2016/5/9/chartex" xmlns:cx4="http://schemas.microsoft.com/office/drawing/2016/5/10/chartex" xmlns:cx5="http://schemas.microsoft.com/office/drawing/2016/5/11/chartex" xmlns:cx6="http://schemas.microsoft.com/office/drawing/2016/5/12/chartex" xmlns:cx7="http://schemas.microsoft.com/office/drawing/2016/5/13/chartex" xmlns:cx8="http://schemas.microsoft.com/office/drawing/2016/5/14/chartex" xmlns:mc="http://schemas.openxmlformats.org/markup-compatibility/2006" xmlns:aink="http://schemas.microsoft.com/office/drawing/2016/ink" xmlns:am3d="http://schemas.microsoft.com/office/drawing/2017/model3d" xmlns:o="urn:schemas-microsoft-com:office:office" xmlns:r="http://schemas.openxmlformats.org/officeDocument/2006/relationships" xmlns:m="http://schemas.openxmlformats.org/officeDocument/2006/math" xmlns:v="urn:schemas-microsoft-com:vml" xmlns:wp14="http://schemas.microsoft.com/office/word/2010/wordprocessingDrawing" xmlns:wp="http://schemas.openxmlformats.org/drawingml/2006/wordprocessingDrawing" xmlns:w10="urn:schemas-microsoft-com:office:word" xmlns:w="http://schemas.openxmlformats.org/wordprocessingml/2006/main" xmlns:w14="http://schemas.microsoft.com/office/word/2010/wordml" xmlns:w15="http://schemas.microsoft.com/office/word/2012/wordml" xmlns:w16cex="http://schemas.microsoft.com/office/word/2018/wordml/cex" xmlns:w16cid="http://schemas.microsoft.com/office/word/2016/wordml/cid" xmlns:w16="http://schemas.microsoft.com/office/word/2018/wordml" xmlns:w16se="http://schemas.microsoft.com/office/word/2015/wordml/symex" xmlns:wpg="http://schemas.microsoft.com/office/word/2010/wordprocessingGroup" xmlns:wpi="http://schemas.microsoft.com/office/word/2010/wordprocessingInk" xmlns:wne="http://schemas.microsoft.com/office/word/2006/wordml" xmlns:wps="http://schemas.microsoft.com/office/word/2010/wordprocessingShape" mc:Ignorable="w14 w15 w16se w16cid w16 w16cex wp14">
   <w:abstractNum w:abstractNumId="0" w15:restartNumberingAfterBreak="0">
+    <w:nsid w:val="41B86B6A"/>
+    <w:multiLevelType w:val="hybridMultilevel"/>
+    <w:tmpl w:val="11FC6758"/>
+    <w:lvl w:ilvl="0" w:tplc="04090011">
+      <w:start w:val="1"/>
+      <w:numFmt w:val="decimal"/>
+      <w:lvlText w:val="%1)"/>
+      <w:lvlJc w:val="left"/>
+      <w:pPr>
+        <w:ind w:left="720" w:hanging="360"/>
+      </w:pPr>
+      <w:rPr>
+        <w:rFonts w:hint="default"/>
+      </w:rPr>
+    </w:lvl>
+    <w:lvl w:ilvl="1" w:tplc="04090019" w:tentative="1">
+      <w:start w:val="1"/>
+      <w:numFmt w:val="lowerLetter"/>
+      <w:lvlText w:val="%2."/>
+      <w:lvlJc w:val="left"/>
+      <w:pPr>
+        <w:ind w:left="1440" w:hanging="360"/>
+      </w:pPr>
+    </w:lvl>
+    <w:lvl w:ilvl="2" w:tplc="0409001B" w:tentative="1">
+      <w:start w:val="1"/>
+      <w:numFmt w:val="lowerRoman"/>
+      <w:lvlText w:val="%3."/>
+      <w:lvlJc w:val="right"/>
+      <w:pPr>
+        <w:ind w:left="2160" w:hanging="180"/>
+      </w:pPr>
+    </w:lvl>
+    <w:lvl w:ilvl="3" w:tplc="0409000F" w:tentative="1">
+      <w:start w:val="1"/>
+      <w:numFmt w:val="decimal"/>
+      <w:lvlText w:val="%4."/>
+      <w:lvlJc w:val="left"/>
+      <w:pPr>
+        <w:ind w:left="2880" w:hanging="360"/>
+      </w:pPr>
+    </w:lvl>
+    <w:lvl w:ilvl="4" w:tplc="04090019" w:tentative="1">
+      <w:start w:val="1"/>
+      <w:numFmt w:val="lowerLetter"/>
+      <w:lvlText w:val="%5."/>
+      <w:lvlJc w:val="left"/>
+      <w:pPr>
+        <w:ind w:left="3600" w:hanging="360"/>
+      </w:pPr>
+    </w:lvl>
+    <w:lvl w:ilvl="5" w:tplc="0409001B" w:tentative="1">
+      <w:start w:val="1"/>
+      <w:numFmt w:val="lowerRoman"/>
+      <w:lvlText w:val="%6."/>
+      <w:lvlJc w:val="right"/>
+      <w:pPr>
+        <w:ind w:left="4320" w:hanging="180"/>
+      </w:pPr>
+    </w:lvl>
+    <w:lvl w:ilvl="6" w:tplc="0409000F" w:tentative="1">
+      <w:start w:val="1"/>
+      <w:numFmt w:val="decimal"/>
+      <w:lvlText w:val="%7."/>
+      <w:lvlJc w:val="left"/>
+      <w:pPr>
+        <w:ind w:left="5040" w:hanging="360"/>
+      </w:pPr>
+    </w:lvl>
+    <w:lvl w:ilvl="7" w:tplc="04090019" w:tentative="1">
+      <w:start w:val="1"/>
+      <w:numFmt w:val="lowerLetter"/>
+      <w:lvlText w:val="%8."/>
+      <w:lvlJc w:val="left"/>
+      <w:pPr>
+        <w:ind w:left="5760" w:hanging="360"/>
+      </w:pPr>
+    </w:lvl>
+    <w:lvl w:ilvl="8" w:tplc="0409001B" w:tentative="1">
+      <w:start w:val="1"/>
+      <w:numFmt w:val="lowerRoman"/>
+      <w:lvlText w:val="%9."/>
+      <w:lvlJc w:val="right"/>
+      <w:pPr>
+        <w:ind w:left="6480" w:hanging="180"/>
+      </w:pPr>
+    </w:lvl>
+  </w:abstractNum>
+  <w:abstractNum w:abstractNumId="1" w15:restartNumberingAfterBreak="0">
     <w:nsid w:val="46BE2C85"/>
     <w:multiLevelType w:val="hybridMultilevel"/>
     <w:tmpl w:val="6C00D8C0"/>
@@ -862,6 +1672,119 @@
       <w:lvlJc w:val="left"/>
       <w:pPr>
         <w:ind w:left="720" w:hanging="360"/>
+      </w:pPr>
+      <w:rPr>
+        <w:rFonts w:ascii="Times New Roman" w:eastAsiaTheme="minorHAnsi" w:hAnsi="Times New Roman" w:cs="Times New Roman" w:hint="default"/>
+      </w:rPr>
+    </w:lvl>
+    <w:lvl w:ilvl="1" w:tplc="04090003">
+      <w:start w:val="1"/>
+      <w:numFmt w:val="bullet"/>
+      <w:lvlText w:val="o"/>
+      <w:lvlJc w:val="left"/>
+      <w:pPr>
+        <w:ind w:left="1440" w:hanging="360"/>
+      </w:pPr>
+      <w:rPr>
+        <w:rFonts w:ascii="Courier New" w:hAnsi="Courier New" w:cs="Courier New" w:hint="default"/>
+      </w:rPr>
+    </w:lvl>
+    <w:lvl w:ilvl="2" w:tplc="04090005" w:tentative="1">
+      <w:start w:val="1"/>
+      <w:numFmt w:val="bullet"/>
+      <w:lvlText w:val=""/>
+      <w:lvlJc w:val="left"/>
+      <w:pPr>
+        <w:ind w:left="2160" w:hanging="360"/>
+      </w:pPr>
+      <w:rPr>
+        <w:rFonts w:ascii="Wingdings" w:hAnsi="Wingdings" w:hint="default"/>
+      </w:rPr>
+    </w:lvl>
+    <w:lvl w:ilvl="3" w:tplc="04090001" w:tentative="1">
+      <w:start w:val="1"/>
+      <w:numFmt w:val="bullet"/>
+      <w:lvlText w:val=""/>
+      <w:lvlJc w:val="left"/>
+      <w:pPr>
+        <w:ind w:left="2880" w:hanging="360"/>
+      </w:pPr>
+      <w:rPr>
+        <w:rFonts w:ascii="Symbol" w:hAnsi="Symbol" w:hint="default"/>
+      </w:rPr>
+    </w:lvl>
+    <w:lvl w:ilvl="4" w:tplc="04090003" w:tentative="1">
+      <w:start w:val="1"/>
+      <w:numFmt w:val="bullet"/>
+      <w:lvlText w:val="o"/>
+      <w:lvlJc w:val="left"/>
+      <w:pPr>
+        <w:ind w:left="3600" w:hanging="360"/>
+      </w:pPr>
+      <w:rPr>
+        <w:rFonts w:ascii="Courier New" w:hAnsi="Courier New" w:cs="Courier New" w:hint="default"/>
+      </w:rPr>
+    </w:lvl>
+    <w:lvl w:ilvl="5" w:tplc="04090005" w:tentative="1">
+      <w:start w:val="1"/>
+      <w:numFmt w:val="bullet"/>
+      <w:lvlText w:val=""/>
+      <w:lvlJc w:val="left"/>
+      <w:pPr>
+        <w:ind w:left="4320" w:hanging="360"/>
+      </w:pPr>
+      <w:rPr>
+        <w:rFonts w:ascii="Wingdings" w:hAnsi="Wingdings" w:hint="default"/>
+      </w:rPr>
+    </w:lvl>
+    <w:lvl w:ilvl="6" w:tplc="04090001" w:tentative="1">
+      <w:start w:val="1"/>
+      <w:numFmt w:val="bullet"/>
+      <w:lvlText w:val=""/>
+      <w:lvlJc w:val="left"/>
+      <w:pPr>
+        <w:ind w:left="5040" w:hanging="360"/>
+      </w:pPr>
+      <w:rPr>
+        <w:rFonts w:ascii="Symbol" w:hAnsi="Symbol" w:hint="default"/>
+      </w:rPr>
+    </w:lvl>
+    <w:lvl w:ilvl="7" w:tplc="04090003" w:tentative="1">
+      <w:start w:val="1"/>
+      <w:numFmt w:val="bullet"/>
+      <w:lvlText w:val="o"/>
+      <w:lvlJc w:val="left"/>
+      <w:pPr>
+        <w:ind w:left="5760" w:hanging="360"/>
+      </w:pPr>
+      <w:rPr>
+        <w:rFonts w:ascii="Courier New" w:hAnsi="Courier New" w:cs="Courier New" w:hint="default"/>
+      </w:rPr>
+    </w:lvl>
+    <w:lvl w:ilvl="8" w:tplc="04090005" w:tentative="1">
+      <w:start w:val="1"/>
+      <w:numFmt w:val="bullet"/>
+      <w:lvlText w:val=""/>
+      <w:lvlJc w:val="left"/>
+      <w:pPr>
+        <w:ind w:left="6480" w:hanging="360"/>
+      </w:pPr>
+      <w:rPr>
+        <w:rFonts w:ascii="Wingdings" w:hAnsi="Wingdings" w:hint="default"/>
+      </w:rPr>
+    </w:lvl>
+  </w:abstractNum>
+  <w:abstractNum w:abstractNumId="2" w15:restartNumberingAfterBreak="0">
+    <w:nsid w:val="5EE54E72"/>
+    <w:multiLevelType w:val="hybridMultilevel"/>
+    <w:tmpl w:val="98DE0DCE"/>
+    <w:lvl w:ilvl="0" w:tplc="F2229F80">
+      <w:start w:val="11"/>
+      <w:numFmt w:val="bullet"/>
+      <w:lvlText w:val="-"/>
+      <w:lvlJc w:val="left"/>
+      <w:pPr>
+        <w:ind w:left="1080" w:hanging="360"/>
       </w:pPr>
       <w:rPr>
         <w:rFonts w:ascii="Times New Roman" w:eastAsiaTheme="minorHAnsi" w:hAnsi="Times New Roman" w:cs="Times New Roman" w:hint="default"/>
@@ -873,7 +1796,7 @@
       <w:lvlText w:val="o"/>
       <w:lvlJc w:val="left"/>
       <w:pPr>
-        <w:ind w:left="1440" w:hanging="360"/>
+        <w:ind w:left="1800" w:hanging="360"/>
       </w:pPr>
       <w:rPr>
         <w:rFonts w:ascii="Courier New" w:hAnsi="Courier New" w:cs="Courier New" w:hint="default"/>
@@ -885,7 +1808,7 @@
       <w:lvlText w:val=""/>
       <w:lvlJc w:val="left"/>
       <w:pPr>
-        <w:ind w:left="2160" w:hanging="360"/>
+        <w:ind w:left="2520" w:hanging="360"/>
       </w:pPr>
       <w:rPr>
         <w:rFonts w:ascii="Wingdings" w:hAnsi="Wingdings" w:hint="default"/>
@@ -897,7 +1820,7 @@
       <w:lvlText w:val=""/>
       <w:lvlJc w:val="left"/>
       <w:pPr>
-        <w:ind w:left="2880" w:hanging="360"/>
+        <w:ind w:left="3240" w:hanging="360"/>
       </w:pPr>
       <w:rPr>
         <w:rFonts w:ascii="Symbol" w:hAnsi="Symbol" w:hint="default"/>
@@ -909,7 +1832,7 @@
       <w:lvlText w:val="o"/>
       <w:lvlJc w:val="left"/>
       <w:pPr>
-        <w:ind w:left="3600" w:hanging="360"/>
+        <w:ind w:left="3960" w:hanging="360"/>
       </w:pPr>
       <w:rPr>
         <w:rFonts w:ascii="Courier New" w:hAnsi="Courier New" w:cs="Courier New" w:hint="default"/>
@@ -921,7 +1844,7 @@
       <w:lvlText w:val=""/>
       <w:lvlJc w:val="left"/>
       <w:pPr>
-        <w:ind w:left="4320" w:hanging="360"/>
+        <w:ind w:left="4680" w:hanging="360"/>
       </w:pPr>
       <w:rPr>
         <w:rFonts w:ascii="Wingdings" w:hAnsi="Wingdings" w:hint="default"/>
@@ -933,7 +1856,7 @@
       <w:lvlText w:val=""/>
       <w:lvlJc w:val="left"/>
       <w:pPr>
-        <w:ind w:left="5040" w:hanging="360"/>
+        <w:ind w:left="5400" w:hanging="360"/>
       </w:pPr>
       <w:rPr>
         <w:rFonts w:ascii="Symbol" w:hAnsi="Symbol" w:hint="default"/>
@@ -945,7 +1868,7 @@
       <w:lvlText w:val="o"/>
       <w:lvlJc w:val="left"/>
       <w:pPr>
-        <w:ind w:left="5760" w:hanging="360"/>
+        <w:ind w:left="6120" w:hanging="360"/>
       </w:pPr>
       <w:rPr>
         <w:rFonts w:ascii="Courier New" w:hAnsi="Courier New" w:cs="Courier New" w:hint="default"/>
@@ -957,7 +1880,7 @@
       <w:lvlText w:val=""/>
       <w:lvlJc w:val="left"/>
       <w:pPr>
-        <w:ind w:left="6480" w:hanging="360"/>
+        <w:ind w:left="6840" w:hanging="360"/>
       </w:pPr>
       <w:rPr>
         <w:rFonts w:ascii="Wingdings" w:hAnsi="Wingdings" w:hint="default"/>
@@ -965,6 +1888,12 @@
     </w:lvl>
   </w:abstractNum>
   <w:num w:numId="1">
+    <w:abstractNumId w:val="1"/>
+  </w:num>
+  <w:num w:numId="2">
+    <w:abstractNumId w:val="2"/>
+  </w:num>
+  <w:num w:numId="3">
     <w:abstractNumId w:val="0"/>
   </w:num>
 </w:numbering>

</xml_diff>